<commit_message>
Último cambio en la descripción
</commit_message>
<xml_diff>
--- a/src/main/resources/documentation/ESTRUCTURA DE LA CMDB.docx
+++ b/src/main/resources/documentation/ESTRUCTURA DE LA CMDB.docx
@@ -33,7 +33,7 @@
     <w:p/>
     <w:p>
       <w:pPr>
-        <w:pStyle w:val="Ttulo2"/>
+        <w:pStyle w:val="Ttulo3"/>
       </w:pPr>
       <w:r>
         <w:t>EQUIPO</w:t>
@@ -102,7 +102,10 @@
         <w:pStyle w:val="Ttulo3"/>
       </w:pPr>
       <w:r>
-        <w:t>CONTACTOS</w:t>
+        <w:t>C</w:t>
+      </w:r>
+      <w:r>
+        <w:t>ONTACTOS</w:t>
       </w:r>
     </w:p>
     <w:p/>
@@ -476,6 +479,75 @@
     <w:p/>
     <w:p/>
     <w:p/>
+    <w:p/>
+    <w:p>
+      <w:pPr>
+        <w:pStyle w:val="Ttulo3"/>
+      </w:pPr>
+      <w:r>
+        <w:t xml:space="preserve">GRUPOS DE </w:t>
+      </w:r>
+      <w:r>
+        <w:t>PERIFÉRICOS</w:t>
+      </w:r>
+    </w:p>
+    <w:p/>
+    <w:p>
+      <w:r>
+        <w:t>Hemos creado una serie de grupos donde se albergan los periféricos que utilizamos:</w:t>
+      </w:r>
+    </w:p>
+    <w:p>
+      <w:r>
+        <w:rPr>
+          <w:noProof/>
+        </w:rPr>
+        <w:drawing>
+          <wp:inline distT="0" distB="0" distL="0" distR="0" wp14:anchorId="133BA3EB" wp14:editId="65BD306A">
+            <wp:extent cx="5400040" cy="941070"/>
+            <wp:effectExtent l="0" t="0" r="0" b="0"/>
+            <wp:docPr id="16" name="Imagen 16" descr="Interfaz de usuario gráfica, Texto, Aplicación&#10;&#10;Descripción generada automáticamente"/>
+            <wp:cNvGraphicFramePr>
+              <a:graphicFrameLocks xmlns:a="http://schemas.openxmlformats.org/drawingml/2006/main" noChangeAspect="1"/>
+            </wp:cNvGraphicFramePr>
+            <a:graphic xmlns:a="http://schemas.openxmlformats.org/drawingml/2006/main">
+              <a:graphicData uri="http://schemas.openxmlformats.org/drawingml/2006/picture">
+                <pic:pic xmlns:pic="http://schemas.openxmlformats.org/drawingml/2006/picture">
+                  <pic:nvPicPr>
+                    <pic:cNvPr id="16" name="Imagen 16" descr="Interfaz de usuario gráfica, Texto, Aplicación&#10;&#10;Descripción generada automáticamente"/>
+                    <pic:cNvPicPr/>
+                  </pic:nvPicPr>
+                  <pic:blipFill>
+                    <a:blip r:embed="rId11"/>
+                    <a:stretch>
+                      <a:fillRect/>
+                    </a:stretch>
+                  </pic:blipFill>
+                  <pic:spPr>
+                    <a:xfrm>
+                      <a:off x="0" y="0"/>
+                      <a:ext cx="5400040" cy="941070"/>
+                    </a:xfrm>
+                    <a:prstGeom prst="rect">
+                      <a:avLst/>
+                    </a:prstGeom>
+                  </pic:spPr>
+                </pic:pic>
+              </a:graphicData>
+            </a:graphic>
+          </wp:inline>
+        </w:drawing>
+      </w:r>
+    </w:p>
+    <w:p/>
+    <w:p/>
+    <w:p/>
+    <w:p>
+      <w:r>
+        <w:br w:type="page"/>
+      </w:r>
+    </w:p>
+    <w:p/>
     <w:p>
       <w:pPr>
         <w:pStyle w:val="Ttulo3"/>
@@ -531,7 +603,7 @@
                     <pic:cNvPicPr/>
                   </pic:nvPicPr>
                   <pic:blipFill>
-                    <a:blip r:embed="rId11" cstate="print">
+                    <a:blip r:embed="rId12" cstate="print">
                       <a:extLst>
                         <a:ext uri="{28A0092B-C50C-407E-A947-70E740481C1C}">
                           <a14:useLocalDpi xmlns:a14="http://schemas.microsoft.com/office/drawing/2010/main" val="0"/>
@@ -609,34 +681,98 @@
         </w:rPr>
       </w:pPr>
       <w:r>
+        <w:t xml:space="preserve">Por las características del proyecto, los miembros de este equipo deberán tener como mínimo: Maven, Java, </w:t>
+      </w:r>
+      <w:proofErr w:type="spellStart"/>
+      <w:r>
+        <w:t>git</w:t>
+      </w:r>
+      <w:proofErr w:type="spellEnd"/>
+      <w:r>
+        <w:t xml:space="preserve">, </w:t>
+      </w:r>
+      <w:proofErr w:type="spellStart"/>
+      <w:r>
+        <w:t>Toggle</w:t>
+      </w:r>
+      <w:proofErr w:type="spellEnd"/>
+      <w:r>
+        <w:t xml:space="preserve"> y Eclipse IDE dado que son las herramientas mínimas necesarias para desarrollar e implementar código.</w:t>
+      </w:r>
+    </w:p>
+    <w:p>
+      <w:pPr>
+        <w:pStyle w:val="Ttulo3"/>
+      </w:pPr>
+      <w:r>
+        <w:t>GRUPOS DE PROGRAMAS INSTALADOS</w:t>
+      </w:r>
+      <w:r>
+        <w:br/>
+      </w:r>
+    </w:p>
+    <w:p>
+      <w:r>
+        <w:t>Esta sección hace una presentación de los grupos que hemos creado individualmente de los programas instalados:</w:t>
+      </w:r>
+    </w:p>
+    <w:p>
+      <w:r>
         <w:rPr>
           <w:noProof/>
         </w:rPr>
-        <w:br w:type="page"/>
-      </w:r>
-    </w:p>
-    <w:p>
-      <w:r>
-        <w:lastRenderedPageBreak/>
-        <w:t xml:space="preserve">Por las características del proyecto, los miembros de este equipo deberán tener como mínimo: Maven, Java, </w:t>
-      </w:r>
-      <w:proofErr w:type="spellStart"/>
-      <w:r>
-        <w:t>git</w:t>
-      </w:r>
-      <w:proofErr w:type="spellEnd"/>
-      <w:r>
-        <w:t xml:space="preserve">, </w:t>
-      </w:r>
-      <w:proofErr w:type="spellStart"/>
-      <w:r>
-        <w:t>Toggle</w:t>
-      </w:r>
-      <w:proofErr w:type="spellEnd"/>
-      <w:r>
-        <w:t xml:space="preserve"> y Eclipse IDE dado que son las herramientas mínimas necesarias para desarrollar e implementar código.</w:t>
-      </w:r>
-    </w:p>
+        <w:drawing>
+          <wp:anchor distT="0" distB="0" distL="114300" distR="114300" simplePos="0" relativeHeight="251667456" behindDoc="0" locked="0" layoutInCell="1" allowOverlap="1" wp14:anchorId="0DEAF5D5" wp14:editId="403BBBCD">
+            <wp:simplePos x="0" y="0"/>
+            <wp:positionH relativeFrom="column">
+              <wp:posOffset>878205</wp:posOffset>
+            </wp:positionH>
+            <wp:positionV relativeFrom="paragraph">
+              <wp:posOffset>7620</wp:posOffset>
+            </wp:positionV>
+            <wp:extent cx="3055620" cy="645847"/>
+            <wp:effectExtent l="0" t="0" r="0" b="1905"/>
+            <wp:wrapSquare wrapText="bothSides"/>
+            <wp:docPr id="15" name="Imagen 15" descr="Interfaz de usuario gráfica, Texto, Aplicación&#10;&#10;Descripción generada automáticamente"/>
+            <wp:cNvGraphicFramePr>
+              <a:graphicFrameLocks xmlns:a="http://schemas.openxmlformats.org/drawingml/2006/main" noChangeAspect="1"/>
+            </wp:cNvGraphicFramePr>
+            <a:graphic xmlns:a="http://schemas.openxmlformats.org/drawingml/2006/main">
+              <a:graphicData uri="http://schemas.openxmlformats.org/drawingml/2006/picture">
+                <pic:pic xmlns:pic="http://schemas.openxmlformats.org/drawingml/2006/picture">
+                  <pic:nvPicPr>
+                    <pic:cNvPr id="15" name="Imagen 15" descr="Interfaz de usuario gráfica, Texto, Aplicación&#10;&#10;Descripción generada automáticamente"/>
+                    <pic:cNvPicPr/>
+                  </pic:nvPicPr>
+                  <pic:blipFill>
+                    <a:blip r:embed="rId13">
+                      <a:extLst>
+                        <a:ext uri="{28A0092B-C50C-407E-A947-70E740481C1C}">
+                          <a14:useLocalDpi xmlns:a14="http://schemas.microsoft.com/office/drawing/2010/main" val="0"/>
+                        </a:ext>
+                      </a:extLst>
+                    </a:blip>
+                    <a:stretch>
+                      <a:fillRect/>
+                    </a:stretch>
+                  </pic:blipFill>
+                  <pic:spPr>
+                    <a:xfrm>
+                      <a:off x="0" y="0"/>
+                      <a:ext cx="3055620" cy="645847"/>
+                    </a:xfrm>
+                    <a:prstGeom prst="rect">
+                      <a:avLst/>
+                    </a:prstGeom>
+                  </pic:spPr>
+                </pic:pic>
+              </a:graphicData>
+            </a:graphic>
+          </wp:anchor>
+        </w:drawing>
+      </w:r>
+    </w:p>
+    <w:p/>
     <w:p/>
     <w:p>
       <w:pPr>
@@ -683,7 +819,7 @@
                     <pic:cNvPicPr/>
                   </pic:nvPicPr>
                   <pic:blipFill>
-                    <a:blip r:embed="rId12" cstate="print">
+                    <a:blip r:embed="rId14" cstate="print">
                       <a:extLst>
                         <a:ext uri="{28A0092B-C50C-407E-A947-70E740481C1C}">
                           <a14:useLocalDpi xmlns:a14="http://schemas.microsoft.com/office/drawing/2010/main" val="0"/>
@@ -719,16 +855,10 @@
     <w:p/>
     <w:p/>
     <w:p>
-      <w:r>
-        <w:br w:type="page"/>
-      </w:r>
-    </w:p>
-    <w:p>
       <w:pPr>
         <w:pStyle w:val="Ttulo2"/>
       </w:pPr>
       <w:r>
-        <w:lastRenderedPageBreak/>
         <w:t>SERVICE MANAGEMENT</w:t>
       </w:r>
     </w:p>
@@ -792,7 +922,7 @@
                     <pic:cNvPicPr/>
                   </pic:nvPicPr>
                   <pic:blipFill>
-                    <a:blip r:embed="rId13">
+                    <a:blip r:embed="rId15">
                       <a:extLst>
                         <a:ext uri="{28A0092B-C50C-407E-A947-70E740481C1C}">
                           <a14:useLocalDpi xmlns:a14="http://schemas.microsoft.com/office/drawing/2010/main" val="0"/>
@@ -861,7 +991,7 @@
                     <pic:cNvPicPr/>
                   </pic:nvPicPr>
                   <pic:blipFill>
-                    <a:blip r:embed="rId14">
+                    <a:blip r:embed="rId16">
                       <a:extLst>
                         <a:ext uri="{28A0092B-C50C-407E-A947-70E740481C1C}">
                           <a14:useLocalDpi xmlns:a14="http://schemas.microsoft.com/office/drawing/2010/main" val="0"/>
@@ -940,7 +1070,7 @@
                     <pic:cNvPicPr/>
                   </pic:nvPicPr>
                   <pic:blipFill>
-                    <a:blip r:embed="rId15"/>
+                    <a:blip r:embed="rId17"/>
                     <a:stretch>
                       <a:fillRect/>
                     </a:stretch>
@@ -962,18 +1092,19 @@
       </w:r>
     </w:p>
     <w:p/>
+    <w:p/>
     <w:p>
       <w:pPr>
         <w:pStyle w:val="Ttulo3"/>
       </w:pPr>
       <w:r>
+        <w:lastRenderedPageBreak/>
         <w:t>SLA DEL SERVICIO OFRECIDO</w:t>
       </w:r>
     </w:p>
     <w:p/>
     <w:p>
       <w:r>
-        <w:lastRenderedPageBreak/>
         <w:t xml:space="preserve">Respectos a los </w:t>
       </w:r>
       <w:proofErr w:type="spellStart"/>
@@ -1007,7 +1138,7 @@
           <w:noProof/>
         </w:rPr>
         <w:drawing>
-          <wp:anchor distT="0" distB="0" distL="114300" distR="114300" simplePos="0" relativeHeight="251662336" behindDoc="0" locked="0" layoutInCell="1" allowOverlap="1" wp14:anchorId="274C1197" wp14:editId="660EEF2C">
+          <wp:anchor distT="0" distB="0" distL="114300" distR="114300" simplePos="0" relativeHeight="251662336" behindDoc="0" locked="0" layoutInCell="1" allowOverlap="1" wp14:anchorId="274C1197" wp14:editId="492FD583">
             <wp:simplePos x="0" y="0"/>
             <wp:positionH relativeFrom="margin">
               <wp:posOffset>99060</wp:posOffset>
@@ -1030,7 +1161,7 @@
                     <pic:cNvPicPr/>
                   </pic:nvPicPr>
                   <pic:blipFill>
-                    <a:blip r:embed="rId16" cstate="print">
+                    <a:blip r:embed="rId18" cstate="print">
                       <a:extLst>
                         <a:ext uri="{28A0092B-C50C-407E-A947-70E740481C1C}">
                           <a14:useLocalDpi xmlns:a14="http://schemas.microsoft.com/office/drawing/2010/main" val="0"/>
@@ -1099,7 +1230,7 @@
           <w:noProof/>
         </w:rPr>
         <w:drawing>
-          <wp:anchor distT="0" distB="0" distL="114300" distR="114300" simplePos="0" relativeHeight="251661312" behindDoc="0" locked="0" layoutInCell="1" allowOverlap="1" wp14:anchorId="5985B75A" wp14:editId="0D98171C">
+          <wp:anchor distT="0" distB="0" distL="114300" distR="114300" simplePos="0" relativeHeight="251661312" behindDoc="0" locked="0" layoutInCell="1" allowOverlap="1" wp14:anchorId="5985B75A" wp14:editId="5DC765C4">
             <wp:simplePos x="0" y="0"/>
             <wp:positionH relativeFrom="column">
               <wp:posOffset>443865</wp:posOffset>
@@ -1122,7 +1253,7 @@
                     <pic:cNvPicPr/>
                   </pic:nvPicPr>
                   <pic:blipFill>
-                    <a:blip r:embed="rId17" cstate="print">
+                    <a:blip r:embed="rId19" cstate="print">
                       <a:extLst>
                         <a:ext uri="{28A0092B-C50C-407E-A947-70E740481C1C}">
                           <a14:useLocalDpi xmlns:a14="http://schemas.microsoft.com/office/drawing/2010/main" val="0"/>
@@ -1157,7 +1288,7 @@
           <w:noProof/>
         </w:rPr>
         <w:drawing>
-          <wp:anchor distT="0" distB="0" distL="114300" distR="114300" simplePos="0" relativeHeight="251663360" behindDoc="0" locked="0" layoutInCell="1" allowOverlap="1" wp14:anchorId="69A1E76C" wp14:editId="69CE108A">
+          <wp:anchor distT="0" distB="0" distL="114300" distR="114300" simplePos="0" relativeHeight="251663360" behindDoc="0" locked="0" layoutInCell="1" allowOverlap="1" wp14:anchorId="69A1E76C" wp14:editId="2B779ACA">
             <wp:simplePos x="0" y="0"/>
             <wp:positionH relativeFrom="column">
               <wp:posOffset>2531745</wp:posOffset>
@@ -1180,7 +1311,7 @@
                     <pic:cNvPicPr/>
                   </pic:nvPicPr>
                   <pic:blipFill>
-                    <a:blip r:embed="rId18" cstate="print">
+                    <a:blip r:embed="rId20" cstate="print">
                       <a:extLst>
                         <a:ext uri="{28A0092B-C50C-407E-A947-70E740481C1C}">
                           <a14:useLocalDpi xmlns:a14="http://schemas.microsoft.com/office/drawing/2010/main" val="0"/>
@@ -1257,22 +1388,23 @@
         <w:t>”.</w:t>
       </w:r>
     </w:p>
+    <w:p/>
     <w:p>
       <w:r>
         <w:rPr>
           <w:noProof/>
         </w:rPr>
         <w:drawing>
-          <wp:anchor distT="0" distB="0" distL="114300" distR="114300" simplePos="0" relativeHeight="251664384" behindDoc="0" locked="0" layoutInCell="1" allowOverlap="1" wp14:anchorId="6F963089" wp14:editId="62859809">
+          <wp:anchor distT="0" distB="0" distL="114300" distR="114300" simplePos="0" relativeHeight="251664384" behindDoc="0" locked="0" layoutInCell="1" allowOverlap="1" wp14:anchorId="6F963089" wp14:editId="3CC37A88">
             <wp:simplePos x="0" y="0"/>
             <wp:positionH relativeFrom="column">
-              <wp:posOffset>992505</wp:posOffset>
+              <wp:posOffset>1327785</wp:posOffset>
             </wp:positionH>
             <wp:positionV relativeFrom="paragraph">
-              <wp:posOffset>3175</wp:posOffset>
+              <wp:posOffset>76835</wp:posOffset>
             </wp:positionV>
-            <wp:extent cx="3215640" cy="2867042"/>
-            <wp:effectExtent l="0" t="0" r="3810" b="9525"/>
+            <wp:extent cx="2538095" cy="2263140"/>
+            <wp:effectExtent l="0" t="0" r="0" b="3810"/>
             <wp:wrapSquare wrapText="bothSides"/>
             <wp:docPr id="11" name="Imagen 11" descr="Interfaz de usuario gráfica, Texto, Aplicación&#10;&#10;Descripción generada automáticamente"/>
             <wp:cNvGraphicFramePr>
@@ -1286,7 +1418,7 @@
                     <pic:cNvPicPr/>
                   </pic:nvPicPr>
                   <pic:blipFill>
-                    <a:blip r:embed="rId19">
+                    <a:blip r:embed="rId21">
                       <a:extLst>
                         <a:ext uri="{28A0092B-C50C-407E-A947-70E740481C1C}">
                           <a14:useLocalDpi xmlns:a14="http://schemas.microsoft.com/office/drawing/2010/main" val="0"/>
@@ -1300,7 +1432,7 @@
                   <pic:spPr>
                     <a:xfrm>
                       <a:off x="0" y="0"/>
-                      <a:ext cx="3215640" cy="2867042"/>
+                      <a:ext cx="2538095" cy="2263140"/>
                     </a:xfrm>
                     <a:prstGeom prst="rect">
                       <a:avLst/>
@@ -1309,6 +1441,12 @@
                 </pic:pic>
               </a:graphicData>
             </a:graphic>
+            <wp14:sizeRelH relativeFrom="margin">
+              <wp14:pctWidth>0</wp14:pctWidth>
+            </wp14:sizeRelH>
+            <wp14:sizeRelV relativeFrom="margin">
+              <wp14:pctHeight>0</wp14:pctHeight>
+            </wp14:sizeRelV>
           </wp:anchor>
         </w:drawing>
       </w:r>
@@ -1319,13 +1457,6 @@
     <w:p/>
     <w:p/>
     <w:p/>
-    <w:p/>
-    <w:p/>
-    <w:p>
-      <w:pPr>
-        <w:jc w:val="center"/>
-      </w:pPr>
-    </w:p>
     <w:p/>
     <w:p>
       <w:pPr>
@@ -1387,7 +1518,7 @@
                     <pic:cNvPicPr/>
                   </pic:nvPicPr>
                   <pic:blipFill>
-                    <a:blip r:embed="rId20"/>
+                    <a:blip r:embed="rId22"/>
                     <a:stretch>
                       <a:fillRect/>
                     </a:stretch>
@@ -1891,7 +2022,6 @@
   <w:style w:type="character" w:default="1" w:styleId="Fuentedeprrafopredeter">
     <w:name w:val="Default Paragraph Font"/>
     <w:uiPriority w:val="1"/>
-    <w:semiHidden/>
     <w:unhideWhenUsed/>
   </w:style>
   <w:style w:type="table" w:default="1" w:styleId="Tablanormal">
@@ -2253,18 +2383,18 @@
 </file>
 
 <file path=customXml/item1.xml><?xml version="1.0" encoding="utf-8"?>
+<p:properties xmlns:p="http://schemas.microsoft.com/office/2006/metadata/properties" xmlns:xsi="http://www.w3.org/2001/XMLSchema-instance" xmlns:pc="http://schemas.microsoft.com/office/infopath/2007/PartnerControls">
+  <documentManagement/>
+</p:properties>
+</file>
+
+<file path=customXml/item2.xml><?xml version="1.0" encoding="utf-8"?>
 <?mso-contentType ?>
 <FormTemplates xmlns="http://schemas.microsoft.com/sharepoint/v3/contenttype/forms">
   <Display>DocumentLibraryForm</Display>
   <Edit>DocumentLibraryForm</Edit>
   <New>DocumentLibraryForm</New>
 </FormTemplates>
-</file>
-
-<file path=customXml/item2.xml><?xml version="1.0" encoding="utf-8"?>
-<p:properties xmlns:p="http://schemas.microsoft.com/office/2006/metadata/properties" xmlns:xsi="http://www.w3.org/2001/XMLSchema-instance" xmlns:pc="http://schemas.microsoft.com/office/infopath/2007/PartnerControls">
-  <documentManagement/>
-</p:properties>
 </file>
 
 <file path=customXml/item3.xml><?xml version="1.0" encoding="utf-8"?>
@@ -2414,18 +2544,18 @@
 </file>
 
 <file path=customXml/itemProps1.xml><?xml version="1.0" encoding="utf-8"?>
-<ds:datastoreItem xmlns:ds="http://schemas.openxmlformats.org/officeDocument/2006/customXml" ds:itemID="{31C9F15A-D32E-47D7-9693-869245AFFFC4}">
+<ds:datastoreItem xmlns:ds="http://schemas.openxmlformats.org/officeDocument/2006/customXml" ds:itemID="{FBC8D9AB-6120-485C-B9EF-F43C31410FC5}">
   <ds:schemaRefs>
-    <ds:schemaRef ds:uri="http://schemas.microsoft.com/sharepoint/v3/contenttype/forms"/>
+    <ds:schemaRef ds:uri="http://schemas.microsoft.com/office/2006/metadata/properties"/>
+    <ds:schemaRef ds:uri="http://schemas.microsoft.com/office/infopath/2007/PartnerControls"/>
   </ds:schemaRefs>
 </ds:datastoreItem>
 </file>
 
 <file path=customXml/itemProps2.xml><?xml version="1.0" encoding="utf-8"?>
-<ds:datastoreItem xmlns:ds="http://schemas.openxmlformats.org/officeDocument/2006/customXml" ds:itemID="{FBC8D9AB-6120-485C-B9EF-F43C31410FC5}">
+<ds:datastoreItem xmlns:ds="http://schemas.openxmlformats.org/officeDocument/2006/customXml" ds:itemID="{31C9F15A-D32E-47D7-9693-869245AFFFC4}">
   <ds:schemaRefs>
-    <ds:schemaRef ds:uri="http://schemas.microsoft.com/office/2006/metadata/properties"/>
-    <ds:schemaRef ds:uri="http://schemas.microsoft.com/office/infopath/2007/PartnerControls"/>
+    <ds:schemaRef ds:uri="http://schemas.microsoft.com/sharepoint/v3/contenttype/forms"/>
   </ds:schemaRefs>
 </ds:datastoreItem>
 </file>

</xml_diff>